<commit_message>
Added analysis of kkr and dc
</commit_message>
<xml_diff>
--- a/Delhi_Capitals/code explanation.docx
+++ b/Delhi_Capitals/code explanation.docx
@@ -126,13 +126,13 @@
     </w:p>
     <w:p>
       <w:r>
-        <w:t>Normalized Value=Actual Value−Min ValueMax Value−Min ValueNormalized Value=Max Value−Min ValueActual Value−Min Value</w:t>
-      </w:r>
-      <w:r>
-        <w:rPr>
-          <w:rFonts w:ascii="Arial" w:hAnsi="Arial" w:cs="Arial"/>
-        </w:rPr>
-        <w:t>​</w:t>
+        <w:t>Normalized Value=Actual Value−Min Value</w:t>
+      </w:r>
+      <w:r>
+        <w:t>/</w:t>
+      </w:r>
+      <w:r>
+        <w:t>Max Value−Min Value</w:t>
       </w:r>
     </w:p>
     <w:p>
@@ -155,13 +155,22 @@
     </w:p>
     <w:p>
       <w:r>
-        <w:t>Normalized Economy=1−Actual Economy−Min EconomyMax Economy−Min EconomyNormalized Economy=1−Max Economy−Min EconomyActual Economy−Min Economy</w:t>
-      </w:r>
-      <w:r>
-        <w:rPr>
-          <w:rFonts w:ascii="Arial" w:hAnsi="Arial" w:cs="Arial"/>
-        </w:rPr>
-        <w:t>​</w:t>
+        <w:t>Normalized Economy=1−</w:t>
+      </w:r>
+      <w:r>
+        <w:t xml:space="preserve"> (</w:t>
+      </w:r>
+      <w:r>
+        <w:t>Actual Economy−Min Economy</w:t>
+      </w:r>
+      <w:r>
+        <w:t>/</w:t>
+      </w:r>
+      <w:r>
+        <w:t>Max Economy−Min Economy</w:t>
+      </w:r>
+      <w:r>
+        <w:t>)</w:t>
       </w:r>
     </w:p>
     <w:p>
@@ -265,6 +274,7 @@
         <w:t>The composite score is calculated differently based on the player's role:</w:t>
       </w:r>
     </w:p>
+    <w:p/>
     <w:p>
       <w:pPr>
         <w:numPr>
@@ -286,7 +296,15 @@
     </w:p>
     <w:p>
       <w:r>
-        <w:t>Batting Score=(Runsnorm×0.4+Avgnorm×0.3+SRnorm×0.3)×100</w:t>
+        <w:t>Batting Score=(Runsnorm×0.4+Avgnorm×0.3+SRnorm×0.</w:t>
+      </w:r>
+      <w:proofErr w:type="gramStart"/>
+      <w:r>
+        <w:t>3)×</w:t>
+      </w:r>
+      <w:proofErr w:type="gramEnd"/>
+      <w:r>
+        <w:t>100</w:t>
       </w:r>
     </w:p>
     <w:p>
@@ -309,7 +327,15 @@
     </w:p>
     <w:p>
       <w:r>
-        <w:t>Bowling Score=(Wicketsnorm×0.6+Economynorm×0.4)×100</w:t>
+        <w:t>Bowling Score=(Wicketsnorm×0.6+Economynorm×0.</w:t>
+      </w:r>
+      <w:proofErr w:type="gramStart"/>
+      <w:r>
+        <w:t>4)×</w:t>
+      </w:r>
+      <w:proofErr w:type="gramEnd"/>
+      <w:r>
+        <w:t>100</w:t>
       </w:r>
     </w:p>
     <w:p>
@@ -332,7 +358,15 @@
     </w:p>
     <w:p>
       <w:r>
-        <w:t>Overall Score=Batting Score+Bowling Score</w:t>
+        <w:t>Overall Score=Batting </w:t>
+      </w:r>
+      <w:proofErr w:type="spellStart"/>
+      <w:r>
+        <w:t>Score+Bowling</w:t>
+      </w:r>
+      <w:proofErr w:type="spellEnd"/>
+      <w:r>
+        <w:t> Score</w:t>
       </w:r>
       <w:r>
         <w:t>/</w:t>

</xml_diff>